<commit_message>
impact of subsidies and gov action
</commit_message>
<xml_diff>
--- a/Graphs for Ben Koo meeting/Impact of Government action in Europe.docx
+++ b/Graphs for Ben Koo meeting/Impact of Government action in Europe.docx
@@ -5,6 +5,7 @@
     <w:p>
       <w:pPr>
         <w:pStyle w:val="Titre"/>
+        <w:jc w:val="both"/>
         <w:rPr>
           <w:lang w:val="en-US"/>
         </w:rPr>
@@ -18,6 +19,7 @@
     </w:p>
     <w:p>
       <w:pPr>
+        <w:jc w:val="both"/>
         <w:rPr>
           <w:lang w:val="en-US"/>
         </w:rPr>
@@ -26,6 +28,7 @@
     <w:p>
       <w:pPr>
         <w:pStyle w:val="Sous-titre"/>
+        <w:jc w:val="both"/>
         <w:rPr>
           <w:lang w:val="en-US"/>
         </w:rPr>
@@ -39,6 +42,21 @@
     </w:p>
     <w:p>
       <w:pPr>
+        <w:jc w:val="both"/>
+        <w:rPr>
+          <w:lang w:val="en-US"/>
+        </w:rPr>
+      </w:pPr>
+      <w:r>
+        <w:rPr>
+          <w:lang w:val="en-US"/>
+        </w:rPr>
+        <w:t>Ever since the Kyoto protocol in 1997, countries have set objectives about reducing their emissions and pollution.</w:t>
+      </w:r>
+    </w:p>
+    <w:p>
+      <w:pPr>
+        <w:jc w:val="both"/>
         <w:rPr>
           <w:lang w:val="en-US"/>
         </w:rPr>
@@ -48,7 +66,7 @@
           <w:noProof/>
         </w:rPr>
         <w:drawing>
-          <wp:inline distT="0" distB="0" distL="0" distR="0" wp14:anchorId="48C0A652" wp14:editId="21B9771A">
+          <wp:inline distT="0" distB="0" distL="0" distR="0" wp14:anchorId="6CCF2DFF" wp14:editId="632481AD">
             <wp:extent cx="5659820" cy="3757234"/>
             <wp:effectExtent l="0" t="0" r="0" b="0"/>
             <wp:docPr id="1" name="Image 1"/>
@@ -99,6 +117,35 @@
     </w:p>
     <w:p>
       <w:pPr>
+        <w:jc w:val="both"/>
+        <w:rPr>
+          <w:lang w:val="en-US"/>
+        </w:rPr>
+      </w:pPr>
+      <w:r>
+        <w:rPr>
+          <w:lang w:val="en-US"/>
+        </w:rPr>
+        <w:t xml:space="preserve">Apart from the development of renewable energies, the need for a new fleet of sustainable vehicles has appeared to be essential to attain these objectives. In order to help such a development, many countries have decided to take measures in </w:t>
+      </w:r>
+      <w:proofErr w:type="spellStart"/>
+      <w:r>
+        <w:rPr>
+          <w:lang w:val="en-US"/>
+        </w:rPr>
+        <w:t>favour</w:t>
+      </w:r>
+      <w:proofErr w:type="spellEnd"/>
+      <w:r>
+        <w:rPr>
+          <w:lang w:val="en-US"/>
+        </w:rPr>
+        <w:t xml:space="preserve"> of the EV market, including not only the vehicles in themselves, but also the charging stations that support the network. We will more specifically consider the example of the European community of countries.</w:t>
+      </w:r>
+    </w:p>
+    <w:p>
+      <w:pPr>
+        <w:jc w:val="both"/>
         <w:rPr>
           <w:rFonts w:asciiTheme="majorHAnsi" w:eastAsiaTheme="majorEastAsia" w:hAnsiTheme="majorHAnsi" w:cstheme="majorBidi"/>
           <w:i/>
@@ -120,6 +167,7 @@
     <w:p>
       <w:pPr>
         <w:pStyle w:val="Sous-titre"/>
+        <w:jc w:val="both"/>
         <w:rPr>
           <w:lang w:val="en-US"/>
         </w:rPr>
@@ -134,6 +182,7 @@
     </w:p>
     <w:p>
       <w:pPr>
+        <w:jc w:val="both"/>
         <w:rPr>
           <w:lang w:val="en-US"/>
         </w:rPr>
@@ -147,6 +196,7 @@
     </w:p>
     <w:p>
       <w:pPr>
+        <w:jc w:val="both"/>
         <w:rPr>
           <w:lang w:val="en-US"/>
         </w:rPr>
@@ -156,10 +206,10 @@
           <w:noProof/>
         </w:rPr>
         <w:drawing>
-          <wp:inline distT="0" distB="0" distL="0" distR="0" wp14:anchorId="0C0782E9" wp14:editId="1735D0A1">
-            <wp:extent cx="5754414" cy="3767959"/>
-            <wp:effectExtent l="0" t="0" r="0" b="4445"/>
-            <wp:docPr id="3" name="Image 3"/>
+          <wp:inline distT="0" distB="0" distL="0" distR="0" wp14:anchorId="0A8FB539" wp14:editId="46280A59">
+            <wp:extent cx="5659821" cy="3578772"/>
+            <wp:effectExtent l="0" t="0" r="0" b="3175"/>
+            <wp:docPr id="2" name="Image 2"/>
             <wp:cNvGraphicFramePr>
               <a:graphicFrameLocks xmlns:a="http://schemas.openxmlformats.org/drawingml/2006/main" noChangeAspect="1"/>
             </wp:cNvGraphicFramePr>
@@ -167,7 +217,7 @@
               <a:graphicData uri="http://schemas.openxmlformats.org/drawingml/2006/picture">
                 <pic:pic xmlns:pic="http://schemas.openxmlformats.org/drawingml/2006/picture">
                   <pic:nvPicPr>
-                    <pic:cNvPr id="0" name="Capture3.PNG"/>
+                    <pic:cNvPr id="0" name="Capture2.PNG"/>
                     <pic:cNvPicPr/>
                   </pic:nvPicPr>
                   <pic:blipFill rotWithShape="1">
@@ -178,13 +228,13 @@
                         </a:ext>
                       </a:extLst>
                     </a:blip>
-                    <a:srcRect t="5462" b="7514"/>
+                    <a:srcRect t="5495" r="1635" b="11355"/>
                     <a:stretch/>
                   </pic:blipFill>
                   <pic:spPr bwMode="auto">
                     <a:xfrm>
                       <a:off x="0" y="0"/>
-                      <a:ext cx="5760720" cy="3772088"/>
+                      <a:ext cx="5659821" cy="3578772"/>
                     </a:xfrm>
                     <a:prstGeom prst="rect">
                       <a:avLst/>
@@ -207,6 +257,131 @@
     </w:p>
     <w:p>
       <w:pPr>
+        <w:jc w:val="both"/>
+        <w:rPr>
+          <w:lang w:val="en-US"/>
+        </w:rPr>
+      </w:pPr>
+      <w:r>
+        <w:rPr>
+          <w:lang w:val="en-US"/>
+        </w:rPr>
+        <w:t xml:space="preserve">Subsidies are one of the best weapon countries have to favor a specific market. In this case, they provide a certain amount of money when the car is bought, in order to make the EV market financially more appealing. Even though China, Japan </w:t>
+      </w:r>
+      <w:r>
+        <w:rPr>
+          <w:lang w:val="en-US"/>
+        </w:rPr>
+        <w:t>and</w:t>
+      </w:r>
+      <w:r>
+        <w:rPr>
+          <w:lang w:val="en-US"/>
+        </w:rPr>
+        <w:t xml:space="preserve"> the USA are in very good position, many European countries also arrive in a very good position when it comes to subsidies per car.</w:t>
+      </w:r>
+    </w:p>
+    <w:p>
+      <w:pPr>
+        <w:jc w:val="both"/>
+        <w:rPr>
+          <w:lang w:val="en-US"/>
+        </w:rPr>
+      </w:pPr>
+    </w:p>
+    <w:p>
+      <w:pPr>
+        <w:jc w:val="both"/>
+        <w:rPr>
+          <w:lang w:val="en-US"/>
+        </w:rPr>
+      </w:pPr>
+      <w:r>
+        <w:rPr>
+          <w:lang w:val="en-US"/>
+        </w:rPr>
+        <w:t xml:space="preserve">But all actions in a country are not governmental. Cities also try their best to improve the development of the EV market, in a regional scale. For example, the city </w:t>
+      </w:r>
+      <w:proofErr w:type="spellStart"/>
+      <w:r>
+        <w:rPr>
+          <w:lang w:val="en-US"/>
+        </w:rPr>
+        <w:t>f</w:t>
+      </w:r>
+      <w:proofErr w:type="spellEnd"/>
+      <w:r>
+        <w:rPr>
+          <w:lang w:val="en-US"/>
+        </w:rPr>
+        <w:t xml:space="preserve"> Paris has created the </w:t>
+      </w:r>
+      <w:proofErr w:type="spellStart"/>
+      <w:r>
+        <w:rPr>
+          <w:lang w:val="en-US"/>
+        </w:rPr>
+        <w:t>Autolib</w:t>
+      </w:r>
+      <w:proofErr w:type="spellEnd"/>
+      <w:r>
+        <w:rPr>
+          <w:lang w:val="en-US"/>
+        </w:rPr>
+        <w:t xml:space="preserve"> program, in which people can use EVs that belong to the city, in the same way than bikes. </w:t>
+      </w:r>
+      <w:r>
+        <w:rPr>
+          <w:lang w:val="en-US"/>
+        </w:rPr>
+        <w:t xml:space="preserve">Whether you have a card or not, you can pay a very small amount of money to a station, get a car, and put it back in one of the city’s many stations. </w:t>
+      </w:r>
+    </w:p>
+    <w:p>
+      <w:pPr>
+        <w:jc w:val="both"/>
+        <w:rPr>
+          <w:lang w:val="en-US"/>
+        </w:rPr>
+      </w:pPr>
+      <w:r>
+        <w:rPr>
+          <w:lang w:val="en-US"/>
+        </w:rPr>
+        <w:t xml:space="preserve">But other actions are done in many cities. They provide not only subsidies, but also programs such as EV car sharing services. Also, many actions </w:t>
+      </w:r>
+      <w:r>
+        <w:rPr>
+          <w:lang w:val="en-US"/>
+        </w:rPr>
+        <w:t xml:space="preserve">favoring </w:t>
+      </w:r>
+      <w:r>
+        <w:rPr>
+          <w:lang w:val="en-US"/>
+        </w:rPr>
+        <w:t xml:space="preserve">EV users letting them use priority lanes, use parking </w:t>
+      </w:r>
+      <w:proofErr w:type="gramStart"/>
+      <w:r>
+        <w:rPr>
+          <w:lang w:val="en-US"/>
+        </w:rPr>
+        <w:t>lots, …</w:t>
+      </w:r>
+      <w:proofErr w:type="gramEnd"/>
+    </w:p>
+    <w:p>
+      <w:pPr>
+        <w:jc w:val="both"/>
+        <w:rPr>
+          <w:lang w:val="en-US"/>
+        </w:rPr>
+      </w:pPr>
+    </w:p>
+    <w:p>
+      <w:pPr>
+        <w:jc w:val="both"/>
         <w:rPr>
           <w:lang w:val="en-US"/>
         </w:rPr>
@@ -215,11 +390,12 @@
         <w:rPr>
           <w:noProof/>
         </w:rPr>
+        <w:lastRenderedPageBreak/>
         <w:drawing>
-          <wp:inline distT="0" distB="0" distL="0" distR="0" wp14:anchorId="293797F0" wp14:editId="54CCA91A">
-            <wp:extent cx="5659821" cy="3578772"/>
-            <wp:effectExtent l="0" t="0" r="0" b="3175"/>
-            <wp:docPr id="2" name="Image 2"/>
+          <wp:inline distT="0" distB="0" distL="0" distR="0" wp14:anchorId="0921CC7B" wp14:editId="70AE3D7B">
+            <wp:extent cx="5759532" cy="4120737"/>
+            <wp:effectExtent l="0" t="0" r="0" b="0"/>
+            <wp:docPr id="3" name="Image 3"/>
             <wp:cNvGraphicFramePr>
               <a:graphicFrameLocks xmlns:a="http://schemas.openxmlformats.org/drawingml/2006/main" noChangeAspect="1"/>
             </wp:cNvGraphicFramePr>
@@ -227,7 +403,7 @@
               <a:graphicData uri="http://schemas.openxmlformats.org/drawingml/2006/picture">
                 <pic:pic xmlns:pic="http://schemas.openxmlformats.org/drawingml/2006/picture">
                   <pic:nvPicPr>
-                    <pic:cNvPr id="0" name="Capture2.PNG"/>
+                    <pic:cNvPr id="0" name="Capture3.PNG"/>
                     <pic:cNvPicPr/>
                   </pic:nvPicPr>
                   <pic:blipFill rotWithShape="1">
@@ -238,13 +414,13 @@
                         </a:ext>
                       </a:extLst>
                     </a:blip>
-                    <a:srcRect t="5495" r="1635" b="11355"/>
+                    <a:srcRect t="5462" b="-549"/>
                     <a:stretch/>
                   </pic:blipFill>
                   <pic:spPr bwMode="auto">
                     <a:xfrm>
                       <a:off x="0" y="0"/>
-                      <a:ext cx="5666559" cy="3583032"/>
+                      <a:ext cx="5760720" cy="4121587"/>
                     </a:xfrm>
                     <a:prstGeom prst="rect">
                       <a:avLst/>
@@ -267,32 +443,83 @@
     </w:p>
     <w:p>
       <w:pPr>
-        <w:rPr>
-          <w:lang w:val="en-US"/>
-        </w:rPr>
-      </w:pPr>
-      <w:r>
-        <w:rPr>
-          <w:lang w:val="en-US"/>
-        </w:rPr>
+        <w:jc w:val="both"/>
+        <w:rPr>
+          <w:lang w:val="en-US"/>
+        </w:rPr>
+      </w:pPr>
+    </w:p>
+    <w:p>
+      <w:pPr>
+        <w:jc w:val="both"/>
+        <w:rPr>
+          <w:lang w:val="en-US"/>
+        </w:rPr>
+      </w:pPr>
+      <w:r>
+        <w:rPr>
+          <w:lang w:val="en-US"/>
+        </w:rPr>
+        <w:br w:type="page"/>
+      </w:r>
+    </w:p>
+    <w:p>
+      <w:pPr>
+        <w:jc w:val="both"/>
+        <w:rPr>
+          <w:lang w:val="en-US"/>
+        </w:rPr>
+      </w:pPr>
+      <w:r>
+        <w:rPr>
+          <w:lang w:val="en-US"/>
+        </w:rPr>
+        <w:lastRenderedPageBreak/>
         <w:t>Charging stations network</w:t>
       </w:r>
     </w:p>
     <w:p>
       <w:pPr>
-        <w:rPr>
-          <w:lang w:val="en-US"/>
-        </w:rPr>
-      </w:pPr>
+        <w:jc w:val="both"/>
+        <w:rPr>
+          <w:lang w:val="en-US"/>
+        </w:rPr>
+      </w:pPr>
+      <w:r>
+        <w:rPr>
+          <w:lang w:val="en-US"/>
+        </w:rPr>
+        <w:t>Another kind of action i</w:t>
+      </w:r>
+      <w:r>
+        <w:rPr>
+          <w:lang w:val="en-US"/>
+        </w:rPr>
+        <w:t>s</w:t>
+      </w:r>
+      <w:r>
+        <w:rPr>
+          <w:lang w:val="en-US"/>
+        </w:rPr>
+        <w:t xml:space="preserve"> the development of the charging stations network, essential to support the EVs’ fleet in a country.</w:t>
+      </w:r>
+    </w:p>
+    <w:p>
+      <w:pPr>
+        <w:jc w:val="both"/>
+        <w:rPr>
+          <w:lang w:val="en-US"/>
+        </w:rPr>
+      </w:pPr>
+      <w:bookmarkStart w:id="0" w:name="_GoBack"/>
       <w:r>
         <w:rPr>
           <w:noProof/>
         </w:rPr>
-        <w:lastRenderedPageBreak/>
         <w:drawing>
-          <wp:inline distT="0" distB="0" distL="0" distR="0" wp14:anchorId="05F8E044" wp14:editId="37C0568A">
-            <wp:extent cx="5580994" cy="7236373"/>
-            <wp:effectExtent l="0" t="0" r="1270" b="3175"/>
+          <wp:inline distT="0" distB="0" distL="0" distR="0" wp14:anchorId="67799DBA" wp14:editId="3FA4E720">
+            <wp:extent cx="5581402" cy="5902036"/>
+            <wp:effectExtent l="0" t="0" r="635" b="3810"/>
             <wp:docPr id="4" name="Image 4"/>
             <wp:cNvGraphicFramePr>
               <a:graphicFrameLocks xmlns:a="http://schemas.openxmlformats.org/drawingml/2006/main" noChangeAspect="1"/>
@@ -312,13 +539,13 @@
                         </a:ext>
                       </a:extLst>
                     </a:blip>
-                    <a:srcRect r="-40" b="649"/>
+                    <a:srcRect r="-40" b="18975"/>
                     <a:stretch/>
                   </pic:blipFill>
                   <pic:spPr bwMode="auto">
                     <a:xfrm>
                       <a:off x="0" y="0"/>
-                      <a:ext cx="5595668" cy="7255399"/>
+                      <a:ext cx="5595668" cy="5917122"/>
                     </a:xfrm>
                     <a:prstGeom prst="rect">
                       <a:avLst/>
@@ -338,9 +565,11 @@
           </wp:inline>
         </w:drawing>
       </w:r>
-    </w:p>
-    <w:p>
-      <w:pPr>
+      <w:bookmarkEnd w:id="0"/>
+    </w:p>
+    <w:p>
+      <w:pPr>
+        <w:jc w:val="both"/>
         <w:rPr>
           <w:rFonts w:asciiTheme="majorHAnsi" w:eastAsiaTheme="majorEastAsia" w:hAnsiTheme="majorHAnsi" w:cstheme="majorBidi"/>
           <w:i/>
@@ -362,12 +591,11 @@
     <w:p>
       <w:pPr>
         <w:pStyle w:val="Sous-titre"/>
-        <w:rPr>
-          <w:lang w:val="en-US"/>
-        </w:rPr>
-      </w:pPr>
-      <w:bookmarkStart w:id="0" w:name="_GoBack"/>
-      <w:bookmarkEnd w:id="0"/>
+        <w:jc w:val="both"/>
+        <w:rPr>
+          <w:lang w:val="en-US"/>
+        </w:rPr>
+      </w:pPr>
       <w:r>
         <w:rPr>
           <w:lang w:val="en-US"/>
@@ -378,7 +606,33 @@
     </w:p>
     <w:p>
       <w:pPr>
-        <w:pStyle w:val="Sous-titre"/>
+        <w:rPr>
+          <w:lang w:val="en-US"/>
+        </w:rPr>
+      </w:pPr>
+      <w:r>
+        <w:rPr>
+          <w:lang w:val="en-US"/>
+        </w:rPr>
+        <w:t xml:space="preserve">The impact on the sales of charging stations is pretty </w:t>
+      </w:r>
+      <w:proofErr w:type="spellStart"/>
+      <w:r>
+        <w:rPr>
+          <w:lang w:val="en-US"/>
+        </w:rPr>
+        <w:t>obious</w:t>
+      </w:r>
+      <w:proofErr w:type="spellEnd"/>
+      <w:r>
+        <w:rPr>
+          <w:lang w:val="en-US"/>
+        </w:rPr>
+        <w:t>, and, apart from Africa, the increase in the implementations of charging stations is pretty huge.</w:t>
+      </w:r>
+    </w:p>
+    <w:p>
+      <w:pPr>
         <w:rPr>
           <w:lang w:val="en-US"/>
         </w:rPr>
@@ -388,10 +642,10 @@
           <w:noProof/>
         </w:rPr>
         <w:drawing>
-          <wp:inline distT="0" distB="0" distL="0" distR="0" wp14:anchorId="5B409577" wp14:editId="57B2D9A9">
-            <wp:extent cx="5760720" cy="3205480"/>
-            <wp:effectExtent l="0" t="0" r="0" b="0"/>
-            <wp:docPr id="5" name="Image 5"/>
+          <wp:inline distT="0" distB="0" distL="0" distR="0">
+            <wp:extent cx="5760720" cy="3218180"/>
+            <wp:effectExtent l="0" t="0" r="0" b="1270"/>
+            <wp:docPr id="9" name="Image 9"/>
             <wp:cNvGraphicFramePr>
               <a:graphicFrameLocks xmlns:a="http://schemas.openxmlformats.org/drawingml/2006/main" noChangeAspect="1"/>
             </wp:cNvGraphicFramePr>
@@ -399,7 +653,7 @@
               <a:graphicData uri="http://schemas.openxmlformats.org/drawingml/2006/picture">
                 <pic:pic xmlns:pic="http://schemas.openxmlformats.org/drawingml/2006/picture">
                   <pic:nvPicPr>
-                    <pic:cNvPr id="0" name="EV-Charging-by-Country-Chart.png"/>
+                    <pic:cNvPr id="0" name="Sans titre.png"/>
                     <pic:cNvPicPr/>
                   </pic:nvPicPr>
                   <pic:blipFill>
@@ -417,7 +671,7 @@
                   <pic:spPr>
                     <a:xfrm>
                       <a:off x="0" y="0"/>
-                      <a:ext cx="5760720" cy="3205480"/>
+                      <a:ext cx="5760720" cy="3218180"/>
                     </a:xfrm>
                     <a:prstGeom prst="rect">
                       <a:avLst/>
@@ -436,13 +690,66 @@
           <w:lang w:val="en-US"/>
         </w:rPr>
       </w:pPr>
-    </w:p>
-    <w:p>
-      <w:pPr>
-        <w:rPr>
-          <w:lang w:val="en-US"/>
-        </w:rPr>
-      </w:pPr>
+      <w:r>
+        <w:rPr>
+          <w:lang w:val="en-US"/>
+        </w:rPr>
+        <w:t>And the combined effect of EV promotion from countries/cities, and the development of the charging stations network is a similar increase in the sales of EV.</w:t>
+      </w:r>
+    </w:p>
+    <w:p>
+      <w:pPr>
+        <w:jc w:val="center"/>
+        <w:rPr>
+          <w:lang w:val="en-US"/>
+        </w:rPr>
+      </w:pPr>
+      <w:r>
+        <w:rPr>
+          <w:noProof/>
+        </w:rPr>
+        <w:drawing>
+          <wp:inline distT="0" distB="0" distL="0" distR="0">
+            <wp:extent cx="4571429" cy="3361905"/>
+            <wp:effectExtent l="0" t="0" r="635" b="0"/>
+            <wp:docPr id="10" name="Image 10"/>
+            <wp:cNvGraphicFramePr>
+              <a:graphicFrameLocks xmlns:a="http://schemas.openxmlformats.org/drawingml/2006/main" noChangeAspect="1"/>
+            </wp:cNvGraphicFramePr>
+            <a:graphic xmlns:a="http://schemas.openxmlformats.org/drawingml/2006/main">
+              <a:graphicData uri="http://schemas.openxmlformats.org/drawingml/2006/picture">
+                <pic:pic xmlns:pic="http://schemas.openxmlformats.org/drawingml/2006/picture">
+                  <pic:nvPicPr>
+                    <pic:cNvPr id="0" name="Capture9.PNG"/>
+                    <pic:cNvPicPr/>
+                  </pic:nvPicPr>
+                  <pic:blipFill>
+                    <a:blip r:embed="rId10">
+                      <a:extLst>
+                        <a:ext uri="{28A0092B-C50C-407E-A947-70E740481C1C}">
+                          <a14:useLocalDpi xmlns:a14="http://schemas.microsoft.com/office/drawing/2010/main" val="0"/>
+                        </a:ext>
+                      </a:extLst>
+                    </a:blip>
+                    <a:stretch>
+                      <a:fillRect/>
+                    </a:stretch>
+                  </pic:blipFill>
+                  <pic:spPr>
+                    <a:xfrm>
+                      <a:off x="0" y="0"/>
+                      <a:ext cx="4571429" cy="3361905"/>
+                    </a:xfrm>
+                    <a:prstGeom prst="rect">
+                      <a:avLst/>
+                    </a:prstGeom>
+                  </pic:spPr>
+                </pic:pic>
+              </a:graphicData>
+            </a:graphic>
+          </wp:inline>
+        </w:drawing>
+      </w:r>
     </w:p>
     <w:sectPr>
       <w:pgSz w:w="11906" w:h="16838"/>

</xml_diff>